<commit_message>
Added git hub link to exam doc.
</commit_message>
<xml_diff>
--- a/Exam/AmithNandivada_ML_Exam_2023.docx
+++ b/Exam/AmithNandivada_ML_Exam_2023.docx
@@ -141,7 +141,25 @@
           <w:sz w:val="18"/>
           <w:szCs w:val="18"/>
         </w:rPr>
-        <w:t>Signature _____________________Date__</w:t>
+        <w:t>Signature _____</w:t>
+      </w:r>
+      <w:r>
+        <w:rPr>
+          <w:b/>
+          <w:bCs/>
+          <w:sz w:val="18"/>
+          <w:szCs w:val="18"/>
+        </w:rPr>
+        <w:t>Amith</w:t>
+      </w:r>
+      <w:r>
+        <w:rPr>
+          <w:b/>
+          <w:bCs/>
+          <w:sz w:val="18"/>
+          <w:szCs w:val="18"/>
+        </w:rPr>
+        <w:t>_____Date__</w:t>
       </w:r>
       <w:r>
         <w:rPr>
@@ -3581,16 +3599,7 @@
                     <w:sz w:val="18"/>
                     <w:szCs w:val="18"/>
                   </w:rPr>
-                  <m:t>j</m:t>
-                </m:r>
-                <m:r>
-                  <w:rPr>
-                    <w:rFonts w:ascii="Cambria Math" w:hAnsi="Cambria Math" w:cstheme="minorHAnsi"/>
-                    <w:color w:val="374151"/>
-                    <w:sz w:val="18"/>
-                    <w:szCs w:val="18"/>
-                  </w:rPr>
-                  <m:t>=1</m:t>
+                  <m:t>j=1</m:t>
                 </m:r>
               </m:sub>
               <m:sup>
@@ -3612,34 +3621,7 @@
                     <w:sz w:val="18"/>
                     <w:szCs w:val="18"/>
                   </w:rPr>
-                  <m:t>λ</m:t>
-                </m:r>
-                <m:r>
-                  <w:rPr>
-                    <w:rFonts w:ascii="Cambria Math" w:hAnsi="Cambria Math" w:cstheme="minorHAnsi"/>
-                    <w:color w:val="374151"/>
-                    <w:sz w:val="18"/>
-                    <w:szCs w:val="18"/>
-                  </w:rPr>
-                  <m:t xml:space="preserve">i* </m:t>
-                </m:r>
-                <m:r>
-                  <w:rPr>
-                    <w:rFonts w:ascii="Cambria Math" w:hAnsi="Cambria Math" w:cstheme="minorHAnsi"/>
-                    <w:color w:val="374151"/>
-                    <w:sz w:val="18"/>
-                    <w:szCs w:val="18"/>
-                  </w:rPr>
-                  <m:t>λ</m:t>
-                </m:r>
-                <m:r>
-                  <w:rPr>
-                    <w:rFonts w:ascii="Cambria Math" w:hAnsi="Cambria Math" w:cstheme="minorHAnsi"/>
-                    <w:color w:val="374151"/>
-                    <w:sz w:val="18"/>
-                    <w:szCs w:val="18"/>
-                  </w:rPr>
-                  <m:t>j*yi*yj*( xi*xj)</m:t>
+                  <m:t>λi* λj*yi*yj*( xi*xj)</m:t>
                 </m:r>
               </m:e>
             </m:nary>
@@ -5336,16 +5318,7 @@
                     <w:sz w:val="18"/>
                     <w:szCs w:val="18"/>
                   </w:rPr>
-                  <m:t>j</m:t>
-                </m:r>
-                <m:r>
-                  <w:rPr>
-                    <w:rFonts w:ascii="Cambria Math" w:hAnsi="Cambria Math" w:cstheme="minorHAnsi"/>
-                    <w:color w:val="374151"/>
-                    <w:sz w:val="18"/>
-                    <w:szCs w:val="18"/>
-                  </w:rPr>
-                  <m:t>=1</m:t>
+                  <m:t>j=1</m:t>
                 </m:r>
               </m:sub>
               <m:sup>
@@ -5367,34 +5340,7 @@
                     <w:sz w:val="18"/>
                     <w:szCs w:val="18"/>
                   </w:rPr>
-                  <m:t>λ</m:t>
-                </m:r>
-                <m:r>
-                  <w:rPr>
-                    <w:rFonts w:ascii="Cambria Math" w:hAnsi="Cambria Math" w:cstheme="minorHAnsi"/>
-                    <w:color w:val="374151"/>
-                    <w:sz w:val="18"/>
-                    <w:szCs w:val="18"/>
-                  </w:rPr>
-                  <m:t xml:space="preserve">i* </m:t>
-                </m:r>
-                <m:r>
-                  <w:rPr>
-                    <w:rFonts w:ascii="Cambria Math" w:hAnsi="Cambria Math" w:cstheme="minorHAnsi"/>
-                    <w:color w:val="374151"/>
-                    <w:sz w:val="18"/>
-                    <w:szCs w:val="18"/>
-                  </w:rPr>
-                  <m:t>λ</m:t>
-                </m:r>
-                <m:r>
-                  <w:rPr>
-                    <w:rFonts w:ascii="Cambria Math" w:hAnsi="Cambria Math" w:cstheme="minorHAnsi"/>
-                    <w:color w:val="374151"/>
-                    <w:sz w:val="18"/>
-                    <w:szCs w:val="18"/>
-                  </w:rPr>
-                  <m:t>j*yi*yj*( xi*xj)</m:t>
+                  <m:t>λi* λj*yi*yj*( xi*xj)</m:t>
                 </m:r>
               </m:e>
             </m:nary>
@@ -8154,25 +8100,7 @@
           <w:sz w:val="18"/>
           <w:szCs w:val="18"/>
         </w:rPr>
-        <w:t>b + r)^d</w:t>
-      </w:r>
-      <w:r>
-        <w:rPr>
-          <w:rFonts w:asciiTheme="minorHAnsi" w:hAnsiTheme="minorHAnsi" w:cstheme="minorHAnsi"/>
-          <w:color w:val="3A3E46"/>
-          <w:sz w:val="18"/>
-          <w:szCs w:val="18"/>
-        </w:rPr>
-        <w:t xml:space="preserve"> = </w:t>
-      </w:r>
-      <w:r>
-        <w:rPr>
-          <w:rFonts w:asciiTheme="minorHAnsi" w:hAnsiTheme="minorHAnsi" w:cstheme="minorHAnsi"/>
-          <w:color w:val="3A3E46"/>
-          <w:sz w:val="18"/>
-          <w:szCs w:val="18"/>
-        </w:rPr>
-        <w:t>(a</w:t>
+        <w:t>b + r)^d = (a</w:t>
       </w:r>
       <w:r>
         <w:rPr>
@@ -8324,16 +8252,7 @@
           <w:sz w:val="18"/>
           <w:szCs w:val="18"/>
         </w:rPr>
-        <w:t xml:space="preserve">Now K = </w:t>
-      </w:r>
-      <w:r>
-        <w:rPr>
-          <w:rFonts w:asciiTheme="minorHAnsi" w:hAnsiTheme="minorHAnsi" w:cstheme="minorHAnsi"/>
-          <w:color w:val="3A3E46"/>
-          <w:sz w:val="18"/>
-          <w:szCs w:val="18"/>
-        </w:rPr>
-        <w:t>(</w:t>
+        <w:t>Now K = (</w:t>
       </w:r>
       <w:r>
         <w:rPr>
@@ -8370,16 +8289,7 @@
           <w:sz w:val="18"/>
           <w:szCs w:val="18"/>
         </w:rPr>
-        <w:t>)^3</w:t>
-      </w:r>
-      <w:r>
-        <w:rPr>
-          <w:rFonts w:asciiTheme="minorHAnsi" w:hAnsiTheme="minorHAnsi" w:cstheme="minorHAnsi"/>
-          <w:color w:val="3A3E46"/>
-          <w:sz w:val="18"/>
-          <w:szCs w:val="18"/>
-        </w:rPr>
-        <w:t xml:space="preserve"> = (a1b1 + a2b2)^3</w:t>
+        <w:t>)^3 = (a1b1 + a2b2)^3</w:t>
       </w:r>
     </w:p>
     <w:p>
@@ -8499,124 +8409,7 @@
           <w:sz w:val="18"/>
           <w:szCs w:val="18"/>
         </w:rPr>
-        <w:t xml:space="preserve">K = </w:t>
-      </w:r>
-      <w:r>
-        <w:rPr>
-          <w:rFonts w:asciiTheme="minorHAnsi" w:hAnsiTheme="minorHAnsi" w:cstheme="minorHAnsi"/>
-          <w:color w:val="3A3E46"/>
-          <w:sz w:val="18"/>
-          <w:szCs w:val="18"/>
-        </w:rPr>
-        <w:t>(a1</w:t>
-      </w:r>
-      <w:r>
-        <w:rPr>
-          <w:rFonts w:asciiTheme="minorHAnsi" w:hAnsiTheme="minorHAnsi" w:cstheme="minorHAnsi"/>
-          <w:color w:val="3A3E46"/>
-          <w:sz w:val="18"/>
-          <w:szCs w:val="18"/>
-        </w:rPr>
-        <w:t>a</w:t>
-      </w:r>
-      <w:r>
-        <w:rPr>
-          <w:rFonts w:asciiTheme="minorHAnsi" w:hAnsiTheme="minorHAnsi" w:cstheme="minorHAnsi"/>
-          <w:color w:val="3A3E46"/>
-          <w:sz w:val="18"/>
-          <w:szCs w:val="18"/>
-        </w:rPr>
-        <w:t>1)^3 + 3(a1</w:t>
-      </w:r>
-      <w:r>
-        <w:rPr>
-          <w:rFonts w:asciiTheme="minorHAnsi" w:hAnsiTheme="minorHAnsi" w:cstheme="minorHAnsi"/>
-          <w:color w:val="3A3E46"/>
-          <w:sz w:val="18"/>
-          <w:szCs w:val="18"/>
-        </w:rPr>
-        <w:t>a</w:t>
-      </w:r>
-      <w:r>
-        <w:rPr>
-          <w:rFonts w:asciiTheme="minorHAnsi" w:hAnsiTheme="minorHAnsi" w:cstheme="minorHAnsi"/>
-          <w:color w:val="3A3E46"/>
-          <w:sz w:val="18"/>
-          <w:szCs w:val="18"/>
-        </w:rPr>
-        <w:t>1)^2 (a2</w:t>
-      </w:r>
-      <w:r>
-        <w:rPr>
-          <w:rFonts w:asciiTheme="minorHAnsi" w:hAnsiTheme="minorHAnsi" w:cstheme="minorHAnsi"/>
-          <w:color w:val="3A3E46"/>
-          <w:sz w:val="18"/>
-          <w:szCs w:val="18"/>
-        </w:rPr>
-        <w:t>a</w:t>
-      </w:r>
-      <w:r>
-        <w:rPr>
-          <w:rFonts w:asciiTheme="minorHAnsi" w:hAnsiTheme="minorHAnsi" w:cstheme="minorHAnsi"/>
-          <w:color w:val="3A3E46"/>
-          <w:sz w:val="18"/>
-          <w:szCs w:val="18"/>
-        </w:rPr>
-        <w:t>2) + 3(a1</w:t>
-      </w:r>
-      <w:r>
-        <w:rPr>
-          <w:rFonts w:asciiTheme="minorHAnsi" w:hAnsiTheme="minorHAnsi" w:cstheme="minorHAnsi"/>
-          <w:color w:val="3A3E46"/>
-          <w:sz w:val="18"/>
-          <w:szCs w:val="18"/>
-        </w:rPr>
-        <w:t>a</w:t>
-      </w:r>
-      <w:r>
-        <w:rPr>
-          <w:rFonts w:asciiTheme="minorHAnsi" w:hAnsiTheme="minorHAnsi" w:cstheme="minorHAnsi"/>
-          <w:color w:val="3A3E46"/>
-          <w:sz w:val="18"/>
-          <w:szCs w:val="18"/>
-        </w:rPr>
-        <w:t>1)(a2</w:t>
-      </w:r>
-      <w:r>
-        <w:rPr>
-          <w:rFonts w:asciiTheme="minorHAnsi" w:hAnsiTheme="minorHAnsi" w:cstheme="minorHAnsi"/>
-          <w:color w:val="3A3E46"/>
-          <w:sz w:val="18"/>
-          <w:szCs w:val="18"/>
-        </w:rPr>
-        <w:t>a</w:t>
-      </w:r>
-      <w:r>
-        <w:rPr>
-          <w:rFonts w:asciiTheme="minorHAnsi" w:hAnsiTheme="minorHAnsi" w:cstheme="minorHAnsi"/>
-          <w:color w:val="3A3E46"/>
-          <w:sz w:val="18"/>
-          <w:szCs w:val="18"/>
-        </w:rPr>
-        <w:t>2)^2 + (a2</w:t>
-      </w:r>
-      <w:r>
-        <w:rPr>
-          <w:rFonts w:asciiTheme="minorHAnsi" w:hAnsiTheme="minorHAnsi" w:cstheme="minorHAnsi"/>
-          <w:color w:val="3A3E46"/>
-          <w:sz w:val="18"/>
-          <w:szCs w:val="18"/>
-        </w:rPr>
-        <w:t>a</w:t>
-      </w:r>
-      <w:r>
-        <w:rPr>
-          <w:rFonts w:asciiTheme="minorHAnsi" w:hAnsiTheme="minorHAnsi" w:cstheme="minorHAnsi"/>
-          <w:color w:val="3A3E46"/>
-          <w:sz w:val="18"/>
-          <w:szCs w:val="18"/>
-        </w:rPr>
-        <w:t>2)^3</w:t>
+        <w:t>K = (a1a1)^3 + 3(a1a1)^2 (a2a2) + 3(a1a1)(a2a2)^2 + (a2a2)^3</w:t>
       </w:r>
     </w:p>
     <w:p>
@@ -8702,16 +8495,7 @@
           <w:sz w:val="18"/>
           <w:szCs w:val="18"/>
         </w:rPr>
-        <w:t xml:space="preserve">Hence, for K = </w:t>
-      </w:r>
-      <w:r>
-        <w:rPr>
-          <w:rFonts w:asciiTheme="minorHAnsi" w:hAnsiTheme="minorHAnsi" w:cstheme="minorHAnsi"/>
-          <w:color w:val="3A3E46"/>
-          <w:sz w:val="18"/>
-          <w:szCs w:val="18"/>
-        </w:rPr>
-        <w:t>(</w:t>
+        <w:t>Hence, for K = (</w:t>
       </w:r>
       <w:r>
         <w:rPr>
@@ -8748,16 +8532,7 @@
           <w:sz w:val="18"/>
           <w:szCs w:val="18"/>
         </w:rPr>
-        <w:t>)^3</w:t>
-      </w:r>
-      <w:r>
-        <w:rPr>
-          <w:rFonts w:asciiTheme="minorHAnsi" w:hAnsiTheme="minorHAnsi" w:cstheme="minorHAnsi"/>
-          <w:color w:val="3A3E46"/>
-          <w:sz w:val="18"/>
-          <w:szCs w:val="18"/>
-        </w:rPr>
-        <w:t xml:space="preserve"> the dot product would be</w:t>
+        <w:t>)^3 the dot product would be</w:t>
       </w:r>
     </w:p>
     <w:p>
@@ -8911,16 +8686,7 @@
                     <w:sz w:val="18"/>
                     <w:szCs w:val="18"/>
                   </w:rPr>
-                  <m:t>a</m:t>
-                </m:r>
-                <m:r>
-                  <w:rPr>
-                    <w:rFonts w:ascii="Cambria Math" w:hAnsi="Cambria Math" w:cstheme="minorHAnsi"/>
-                    <w:color w:val="3A3E46"/>
-                    <w:sz w:val="18"/>
-                    <w:szCs w:val="18"/>
-                  </w:rPr>
-                  <m:t>2</m:t>
+                  <m:t>a2</m:t>
                 </m:r>
               </m:e>
               <m:sup>
@@ -9074,16 +8840,7 @@
                     <w:sz w:val="18"/>
                     <w:szCs w:val="18"/>
                   </w:rPr>
-                  <m:t>a</m:t>
-                </m:r>
-                <m:r>
-                  <w:rPr>
-                    <w:rFonts w:ascii="Cambria Math" w:hAnsi="Cambria Math" w:cstheme="minorHAnsi"/>
-                    <w:color w:val="3A3E46"/>
-                    <w:sz w:val="18"/>
-                    <w:szCs w:val="18"/>
-                  </w:rPr>
-                  <m:t>2</m:t>
+                  <m:t>a2</m:t>
                 </m:r>
               </m:e>
               <m:sup>
@@ -9164,16 +8921,7 @@
                     <w:sz w:val="18"/>
                     <w:szCs w:val="18"/>
                   </w:rPr>
-                  <m:t>b</m:t>
-                </m:r>
-                <m:r>
-                  <w:rPr>
-                    <w:rFonts w:ascii="Cambria Math" w:hAnsi="Cambria Math" w:cstheme="minorHAnsi"/>
-                    <w:color w:val="3A3E46"/>
-                    <w:sz w:val="18"/>
-                    <w:szCs w:val="18"/>
-                  </w:rPr>
-                  <m:t>1</m:t>
+                  <m:t>b1</m:t>
                 </m:r>
               </m:e>
               <m:sup>
@@ -9233,25 +8981,7 @@
                     <w:sz w:val="18"/>
                     <w:szCs w:val="18"/>
                   </w:rPr>
-                  <m:t>3</m:t>
-                </m:r>
-                <m:r>
-                  <w:rPr>
-                    <w:rFonts w:ascii="Cambria Math" w:hAnsi="Cambria Math" w:cstheme="minorHAnsi"/>
-                    <w:color w:val="3A3E46"/>
-                    <w:sz w:val="18"/>
-                    <w:szCs w:val="18"/>
-                  </w:rPr>
-                  <m:t>b</m:t>
-                </m:r>
-                <m:r>
-                  <w:rPr>
-                    <w:rFonts w:ascii="Cambria Math" w:hAnsi="Cambria Math" w:cstheme="minorHAnsi"/>
-                    <w:color w:val="3A3E46"/>
-                    <w:sz w:val="18"/>
-                    <w:szCs w:val="18"/>
-                  </w:rPr>
-                  <m:t>1</m:t>
+                  <m:t>3b1</m:t>
                 </m:r>
               </m:e>
               <m:sup>
@@ -9285,16 +9015,7 @@
                     <w:sz w:val="18"/>
                     <w:szCs w:val="18"/>
                   </w:rPr>
-                  <m:t>b</m:t>
-                </m:r>
-                <m:r>
-                  <w:rPr>
-                    <w:rFonts w:ascii="Cambria Math" w:hAnsi="Cambria Math" w:cstheme="minorHAnsi"/>
-                    <w:color w:val="3A3E46"/>
-                    <w:sz w:val="18"/>
-                    <w:szCs w:val="18"/>
-                  </w:rPr>
-                  <m:t>2</m:t>
+                  <m:t>b2</m:t>
                 </m:r>
               </m:e>
               <m:sup>
@@ -9354,25 +9075,7 @@
                     <w:sz w:val="18"/>
                     <w:szCs w:val="18"/>
                   </w:rPr>
-                  <m:t>3</m:t>
-                </m:r>
-                <m:r>
-                  <w:rPr>
-                    <w:rFonts w:ascii="Cambria Math" w:hAnsi="Cambria Math" w:cstheme="minorHAnsi"/>
-                    <w:color w:val="3A3E46"/>
-                    <w:sz w:val="18"/>
-                    <w:szCs w:val="18"/>
-                  </w:rPr>
-                  <m:t>b</m:t>
-                </m:r>
-                <m:r>
-                  <w:rPr>
-                    <w:rFonts w:ascii="Cambria Math" w:hAnsi="Cambria Math" w:cstheme="minorHAnsi"/>
-                    <w:color w:val="3A3E46"/>
-                    <w:sz w:val="18"/>
-                    <w:szCs w:val="18"/>
-                  </w:rPr>
-                  <m:t>1</m:t>
+                  <m:t>3b1</m:t>
                 </m:r>
               </m:e>
               <m:sup>
@@ -9406,16 +9109,7 @@
                     <w:sz w:val="18"/>
                     <w:szCs w:val="18"/>
                   </w:rPr>
-                  <m:t>b</m:t>
-                </m:r>
-                <m:r>
-                  <w:rPr>
-                    <w:rFonts w:ascii="Cambria Math" w:hAnsi="Cambria Math" w:cstheme="minorHAnsi"/>
-                    <w:color w:val="3A3E46"/>
-                    <w:sz w:val="18"/>
-                    <w:szCs w:val="18"/>
-                  </w:rPr>
-                  <m:t>2</m:t>
+                  <m:t>b2</m:t>
                 </m:r>
               </m:e>
               <m:sup>
@@ -9475,16 +9169,7 @@
                     <w:sz w:val="18"/>
                     <w:szCs w:val="18"/>
                   </w:rPr>
-                  <m:t>b</m:t>
-                </m:r>
-                <m:r>
-                  <w:rPr>
-                    <w:rFonts w:ascii="Cambria Math" w:hAnsi="Cambria Math" w:cstheme="minorHAnsi"/>
-                    <w:color w:val="3A3E46"/>
-                    <w:sz w:val="18"/>
-                    <w:szCs w:val="18"/>
-                  </w:rPr>
-                  <m:t>2</m:t>
+                  <m:t>b2</m:t>
                 </m:r>
               </m:e>
               <m:sup>
@@ -10026,16 +9711,7 @@
                     <w:sz w:val="18"/>
                     <w:szCs w:val="18"/>
                   </w:rPr>
-                  <m:t>b</m:t>
-                </m:r>
-                <m:r>
-                  <w:rPr>
-                    <w:rFonts w:ascii="Cambria Math" w:hAnsi="Cambria Math" w:cstheme="minorHAnsi"/>
-                    <w:color w:val="3A3E46"/>
-                    <w:sz w:val="18"/>
-                    <w:szCs w:val="18"/>
-                  </w:rPr>
-                  <m:t>1</m:t>
+                  <m:t>b1</m:t>
                 </m:r>
               </m:e>
               <m:sup>
@@ -10095,25 +9771,7 @@
                     <w:sz w:val="18"/>
                     <w:szCs w:val="18"/>
                   </w:rPr>
-                  <m:t>3</m:t>
-                </m:r>
-                <m:r>
-                  <w:rPr>
-                    <w:rFonts w:ascii="Cambria Math" w:hAnsi="Cambria Math" w:cstheme="minorHAnsi"/>
-                    <w:color w:val="3A3E46"/>
-                    <w:sz w:val="18"/>
-                    <w:szCs w:val="18"/>
-                  </w:rPr>
-                  <m:t>b</m:t>
-                </m:r>
-                <m:r>
-                  <w:rPr>
-                    <w:rFonts w:ascii="Cambria Math" w:hAnsi="Cambria Math" w:cstheme="minorHAnsi"/>
-                    <w:color w:val="3A3E46"/>
-                    <w:sz w:val="18"/>
-                    <w:szCs w:val="18"/>
-                  </w:rPr>
-                  <m:t>1</m:t>
+                  <m:t>3b1</m:t>
                 </m:r>
               </m:e>
               <m:sup>
@@ -10147,16 +9805,7 @@
                     <w:sz w:val="18"/>
                     <w:szCs w:val="18"/>
                   </w:rPr>
-                  <m:t>b</m:t>
-                </m:r>
-                <m:r>
-                  <w:rPr>
-                    <w:rFonts w:ascii="Cambria Math" w:hAnsi="Cambria Math" w:cstheme="minorHAnsi"/>
-                    <w:color w:val="3A3E46"/>
-                    <w:sz w:val="18"/>
-                    <w:szCs w:val="18"/>
-                  </w:rPr>
-                  <m:t>2</m:t>
+                  <m:t>b2</m:t>
                 </m:r>
               </m:e>
               <m:sup>
@@ -10216,25 +9865,7 @@
                     <w:sz w:val="18"/>
                     <w:szCs w:val="18"/>
                   </w:rPr>
-                  <m:t>3</m:t>
-                </m:r>
-                <m:r>
-                  <w:rPr>
-                    <w:rFonts w:ascii="Cambria Math" w:hAnsi="Cambria Math" w:cstheme="minorHAnsi"/>
-                    <w:color w:val="3A3E46"/>
-                    <w:sz w:val="18"/>
-                    <w:szCs w:val="18"/>
-                  </w:rPr>
-                  <m:t>b</m:t>
-                </m:r>
-                <m:r>
-                  <w:rPr>
-                    <w:rFonts w:ascii="Cambria Math" w:hAnsi="Cambria Math" w:cstheme="minorHAnsi"/>
-                    <w:color w:val="3A3E46"/>
-                    <w:sz w:val="18"/>
-                    <w:szCs w:val="18"/>
-                  </w:rPr>
-                  <m:t>1</m:t>
+                  <m:t>3b1</m:t>
                 </m:r>
               </m:e>
               <m:sup>
@@ -10268,16 +9899,7 @@
                     <w:sz w:val="18"/>
                     <w:szCs w:val="18"/>
                   </w:rPr>
-                  <m:t>b</m:t>
-                </m:r>
-                <m:r>
-                  <w:rPr>
-                    <w:rFonts w:ascii="Cambria Math" w:hAnsi="Cambria Math" w:cstheme="minorHAnsi"/>
-                    <w:color w:val="3A3E46"/>
-                    <w:sz w:val="18"/>
-                    <w:szCs w:val="18"/>
-                  </w:rPr>
-                  <m:t>2</m:t>
+                  <m:t>b2</m:t>
                 </m:r>
               </m:e>
               <m:sup>
@@ -10337,16 +9959,7 @@
                     <w:sz w:val="18"/>
                     <w:szCs w:val="18"/>
                   </w:rPr>
-                  <m:t>b</m:t>
-                </m:r>
-                <m:r>
-                  <w:rPr>
-                    <w:rFonts w:ascii="Cambria Math" w:hAnsi="Cambria Math" w:cstheme="minorHAnsi"/>
-                    <w:color w:val="3A3E46"/>
-                    <w:sz w:val="18"/>
-                    <w:szCs w:val="18"/>
-                  </w:rPr>
-                  <m:t>2</m:t>
+                  <m:t>b2</m:t>
                 </m:r>
               </m:e>
               <m:sup>
@@ -10503,16 +10116,7 @@
           <w:sz w:val="18"/>
           <w:szCs w:val="18"/>
         </w:rPr>
-        <w:t xml:space="preserve">We know that K = </w:t>
-      </w:r>
-      <w:r>
-        <w:rPr>
-          <w:rFonts w:asciiTheme="minorHAnsi" w:hAnsiTheme="minorHAnsi" w:cstheme="minorHAnsi"/>
-          <w:color w:val="3A3E46"/>
-          <w:sz w:val="18"/>
-          <w:szCs w:val="18"/>
-        </w:rPr>
-        <w:t>(</w:t>
+        <w:t>We know that K = (</w:t>
       </w:r>
       <w:r>
         <w:rPr>
@@ -10549,16 +10153,7 @@
           <w:sz w:val="18"/>
           <w:szCs w:val="18"/>
         </w:rPr>
-        <w:t>)^3</w:t>
-      </w:r>
-      <w:r>
-        <w:rPr>
-          <w:rFonts w:asciiTheme="minorHAnsi" w:hAnsiTheme="minorHAnsi" w:cstheme="minorHAnsi"/>
-          <w:color w:val="3A3E46"/>
-          <w:sz w:val="18"/>
-          <w:szCs w:val="18"/>
-        </w:rPr>
-        <w:t xml:space="preserve"> = ( (3, 4) . (3, </w:t>
+        <w:t xml:space="preserve">)^3 = ( (3, 4) . (3, </w:t>
       </w:r>
       <w:r>
         <w:rPr>
@@ -10622,25 +10217,7 @@
           <w:sz w:val="18"/>
           <w:szCs w:val="18"/>
         </w:rPr>
-        <w:t xml:space="preserve">We can also substitute in K = </w:t>
-      </w:r>
-      <w:r>
-        <w:rPr>
-          <w:rFonts w:asciiTheme="minorHAnsi" w:hAnsiTheme="minorHAnsi" w:cstheme="minorHAnsi"/>
-          <w:color w:val="3A3E46"/>
-          <w:sz w:val="18"/>
-          <w:szCs w:val="18"/>
-        </w:rPr>
-        <w:t>a1^6 + 3a1^4 a2^2 + 3a1^2 a2^4 + a2^6</w:t>
-      </w:r>
-      <w:r>
-        <w:rPr>
-          <w:rFonts w:asciiTheme="minorHAnsi" w:hAnsiTheme="minorHAnsi" w:cstheme="minorHAnsi"/>
-          <w:color w:val="3A3E46"/>
-          <w:sz w:val="18"/>
-          <w:szCs w:val="18"/>
-        </w:rPr>
-        <w:t xml:space="preserve"> = 3^6 + 3*(3)^4*(4)^2 + 3*(3)^2*(4)^4 + 4^6 = 729 + 3(81)(16) + 3(9)(256) + 4096 = 15625. </w:t>
+        <w:t xml:space="preserve">We can also substitute in K = a1^6 + 3a1^4 a2^2 + 3a1^2 a2^4 + a2^6 = 3^6 + 3*(3)^4*(4)^2 + 3*(3)^2*(4)^4 + 4^6 = 729 + 3(81)(16) + 3(9)(256) + 4096 = 15625. </w:t>
       </w:r>
     </w:p>
     <w:p>
@@ -11514,6 +11091,30 @@
           <w:szCs w:val="18"/>
         </w:rPr>
       </w:pPr>
+    </w:p>
+    <w:p>
+      <w:pPr>
+        <w:pStyle w:val="NormalWeb"/>
+        <w:shd w:val="clear" w:color="auto" w:fill="FFFFFF"/>
+        <w:spacing w:before="0" w:beforeAutospacing="0" w:after="0" w:afterAutospacing="0" w:line="390" w:lineRule="atLeast"/>
+        <w:rPr>
+          <w:rFonts w:ascii="Roboto" w:hAnsi="Roboto"/>
+          <w:color w:val="3A3E46"/>
+          <w:sz w:val="18"/>
+          <w:szCs w:val="18"/>
+        </w:rPr>
+      </w:pPr>
+      <w:hyperlink r:id="rId7" w:history="1">
+        <w:r>
+          <w:rPr>
+            <w:rStyle w:val="Hyperlink"/>
+            <w:rFonts w:ascii="Roboto" w:hAnsi="Roboto"/>
+            <w:sz w:val="18"/>
+            <w:szCs w:val="18"/>
+          </w:rPr>
+          <w:t>https://github.com/AmithNandivada/MachineLearning/tree/PropertyPricingAnalysis/Exam</w:t>
+        </w:r>
+      </w:hyperlink>
     </w:p>
     <w:p>
       <w:pPr>
@@ -13314,6 +12915,41 @@
     <w:basedOn w:val="DefaultParagraphFont"/>
     <w:rsid w:val="00F54410"/>
   </w:style>
+  <w:style w:type="character" w:styleId="Hyperlink">
+    <w:name w:val="Hyperlink"/>
+    <w:basedOn w:val="DefaultParagraphFont"/>
+    <w:uiPriority w:val="99"/>
+    <w:unhideWhenUsed/>
+    <w:rsid w:val="00384336"/>
+    <w:rPr>
+      <w:color w:val="0563C1" w:themeColor="hyperlink"/>
+      <w:u w:val="single"/>
+    </w:rPr>
+  </w:style>
+  <w:style w:type="character" w:styleId="UnresolvedMention">
+    <w:name w:val="Unresolved Mention"/>
+    <w:basedOn w:val="DefaultParagraphFont"/>
+    <w:uiPriority w:val="99"/>
+    <w:semiHidden/>
+    <w:unhideWhenUsed/>
+    <w:rsid w:val="00384336"/>
+    <w:rPr>
+      <w:color w:val="605E5C"/>
+      <w:shd w:val="clear" w:color="auto" w:fill="E1DFDD"/>
+    </w:rPr>
+  </w:style>
+  <w:style w:type="character" w:styleId="FollowedHyperlink">
+    <w:name w:val="FollowedHyperlink"/>
+    <w:basedOn w:val="DefaultParagraphFont"/>
+    <w:uiPriority w:val="99"/>
+    <w:semiHidden/>
+    <w:unhideWhenUsed/>
+    <w:rsid w:val="007A132F"/>
+    <w:rPr>
+      <w:color w:val="954F72" w:themeColor="followedHyperlink"/>
+      <w:u w:val="single"/>
+    </w:rPr>
+  </w:style>
 </w:styles>
 </file>
 

</xml_diff>